<commit_message>
Redid Inbox screenshot (with better title  for Kim Kardashian Super Bowl ad) and Link screenshot (replacing Love on Top by Uptown Funk). Added screenshots with frames and captions. Updated App Store description.
</commit_message>
<xml_diff>
--- a/Documents/Promotional/Product/App Store Description.docx
+++ b/Documents/Promotional/Product/App Store Description.docx
@@ -21,7 +21,28 @@
           <w:sz w:val="28"/>
           <w:szCs w:val="28"/>
         </w:rPr>
-        <w:t xml:space="preserve">songs, music videos, and funny YouTube clips </w:t>
+        <w:t>music and</w:t>
+      </w:r>
+      <w:r>
+        <w:rPr>
+          <w:sz w:val="28"/>
+          <w:szCs w:val="28"/>
+        </w:rPr>
+        <w:t xml:space="preserve"> funny YouTube </w:t>
+      </w:r>
+      <w:r>
+        <w:rPr>
+          <w:sz w:val="28"/>
+          <w:szCs w:val="28"/>
+        </w:rPr>
+        <w:t>videos</w:t>
+      </w:r>
+      <w:r>
+        <w:rPr>
+          <w:sz w:val="28"/>
+          <w:szCs w:val="28"/>
+        </w:rPr>
+        <w:t xml:space="preserve"> </w:t>
       </w:r>
       <w:r>
         <w:rPr>
@@ -65,7 +86,21 @@
           <w:sz w:val="28"/>
           <w:szCs w:val="28"/>
         </w:rPr>
-        <w:t xml:space="preserve">a song, </w:t>
+        <w:t xml:space="preserve">a </w:t>
+      </w:r>
+      <w:r>
+        <w:rPr>
+          <w:sz w:val="28"/>
+          <w:szCs w:val="28"/>
+        </w:rPr>
+        <w:t>video</w:t>
+      </w:r>
+      <w:r>
+        <w:rPr>
+          <w:sz w:val="28"/>
+          <w:szCs w:val="28"/>
+        </w:rPr>
+        <w:t xml:space="preserve">, </w:t>
       </w:r>
       <w:r>
         <w:rPr>
@@ -109,7 +144,21 @@
           <w:sz w:val="28"/>
           <w:szCs w:val="28"/>
         </w:rPr>
-        <w:t>“Like” or “love” songs you</w:t>
+        <w:t xml:space="preserve">“Like” or “love” </w:t>
+      </w:r>
+      <w:r>
+        <w:rPr>
+          <w:sz w:val="28"/>
+          <w:szCs w:val="28"/>
+        </w:rPr>
+        <w:t>videos</w:t>
+      </w:r>
+      <w:r>
+        <w:rPr>
+          <w:sz w:val="28"/>
+          <w:szCs w:val="28"/>
+        </w:rPr>
+        <w:t xml:space="preserve"> you</w:t>
       </w:r>
       <w:r>
         <w:rPr>
@@ -117,73 +166,44 @@
           <w:szCs w:val="28"/>
         </w:rPr>
         <w:t>r</w:t>
+      </w:r>
+      <w:r>
+        <w:rPr>
+          <w:sz w:val="28"/>
+          <w:szCs w:val="28"/>
+        </w:rPr>
+        <w:t xml:space="preserve"> friends have sent you. </w:t>
+      </w:r>
+      <w:r>
+        <w:rPr>
+          <w:sz w:val="28"/>
+          <w:szCs w:val="28"/>
+        </w:rPr>
+        <w:t>Quote lyrics, craft witty responses, or… just chat</w:t>
+      </w:r>
+      <w:r>
+        <w:rPr>
+          <w:sz w:val="28"/>
+          <w:szCs w:val="28"/>
+        </w:rPr>
+        <w:t xml:space="preserve">. </w:t>
+      </w:r>
+      <w:r>
+        <w:rPr>
+          <w:sz w:val="28"/>
+          <w:szCs w:val="28"/>
+        </w:rPr>
+        <w:t>New favorite song? Forward it to other friends.</w:t>
+      </w:r>
+      <w:r>
+        <w:rPr>
+          <w:sz w:val="28"/>
+          <w:szCs w:val="28"/>
+        </w:rPr>
+        <w:t xml:space="preserve"> </w:t>
       </w:r>
       <w:bookmarkStart w:id="0" w:name="_GoBack"/>
       <w:bookmarkEnd w:id="0"/>
-      <w:r>
-        <w:rPr>
-          <w:sz w:val="28"/>
-          <w:szCs w:val="28"/>
-        </w:rPr>
-        <w:t xml:space="preserve"> friends have sent you</w:t>
-      </w:r>
-      <w:r>
-        <w:rPr>
-          <w:sz w:val="28"/>
-          <w:szCs w:val="28"/>
-        </w:rPr>
-        <w:t xml:space="preserve"> – they’ll feel </w:t>
-      </w:r>
-      <w:r>
-        <w:rPr>
-          <w:i/>
-          <w:sz w:val="28"/>
-          <w:szCs w:val="28"/>
-        </w:rPr>
-        <w:t>so</w:t>
-      </w:r>
-      <w:r>
-        <w:rPr>
-          <w:sz w:val="28"/>
-          <w:szCs w:val="28"/>
-        </w:rPr>
-        <w:t xml:space="preserve"> good</w:t>
-      </w:r>
-      <w:r>
-        <w:rPr>
-          <w:sz w:val="28"/>
-          <w:szCs w:val="28"/>
-        </w:rPr>
-        <w:t xml:space="preserve">. </w:t>
-      </w:r>
-      <w:r>
-        <w:rPr>
-          <w:sz w:val="28"/>
-          <w:szCs w:val="28"/>
-        </w:rPr>
-        <w:t>Quote lyrics, craft witty responses, or… just chat</w:t>
-      </w:r>
-      <w:r>
-        <w:rPr>
-          <w:sz w:val="28"/>
-          <w:szCs w:val="28"/>
-        </w:rPr>
-        <w:t xml:space="preserve">. </w:t>
-      </w:r>
-      <w:r>
-        <w:rPr>
-          <w:sz w:val="28"/>
-          <w:szCs w:val="28"/>
-        </w:rPr>
-        <w:t>New favorite song? Forward it to other friends.</w:t>
-      </w:r>
-      <w:r>
-        <w:rPr>
-          <w:sz w:val="28"/>
-          <w:szCs w:val="28"/>
-        </w:rPr>
-        <w:t xml:space="preserve"> </w:t>
-      </w:r>
     </w:p>
     <w:p>
       <w:pPr>
@@ -205,7 +225,35 @@
           <w:sz w:val="28"/>
           <w:szCs w:val="28"/>
         </w:rPr>
-        <w:t xml:space="preserve">Your inbox is your personal playlist. Songs that you’ve sent your friends stick around – so you can listen to them too! </w:t>
+        <w:t xml:space="preserve">Your inbox is your personal playlist. </w:t>
+      </w:r>
+      <w:r>
+        <w:rPr>
+          <w:sz w:val="28"/>
+          <w:szCs w:val="28"/>
+        </w:rPr>
+        <w:t>Videos</w:t>
+      </w:r>
+      <w:r>
+        <w:rPr>
+          <w:sz w:val="28"/>
+          <w:szCs w:val="28"/>
+        </w:rPr>
+        <w:t xml:space="preserve"> that you’ve sent your friends stick around – so you can </w:t>
+      </w:r>
+      <w:r>
+        <w:rPr>
+          <w:sz w:val="28"/>
+          <w:szCs w:val="28"/>
+        </w:rPr>
+        <w:t>watch</w:t>
+      </w:r>
+      <w:r>
+        <w:rPr>
+          <w:sz w:val="28"/>
+          <w:szCs w:val="28"/>
+        </w:rPr>
+        <w:t xml:space="preserve"> them too! </w:t>
       </w:r>
     </w:p>
     <w:p>

</xml_diff>